<commit_message>
Update build doc again
</commit_message>
<xml_diff>
--- a/Build Instructions.docx
+++ b/Build Instructions.docx
@@ -353,8 +353,13 @@
         <w:t xml:space="preserve">a Teamsite authoring server.  It is assumed that these instructions will be executed by someone who is familiar with the TeamSite user interfaces (Content Center Professional and Administrator Console) and that there is SCP/SSH access to the authoring server. </w:t>
       </w:r>
       <w:r>
-        <w:t xml:space="preserve">  . </w:t>
-      </w:r>
+        <w:t xml:space="preserve">  </w:t>
+      </w:r>
+      <w:r>
+        <w:t>This is a living document and will be updated as needed.</w:t>
+      </w:r>
+      <w:bookmarkStart w:id="0" w:name="_GoBack"/>
+      <w:bookmarkEnd w:id="0"/>
     </w:p>
     <w:p>
       <w:pPr>
@@ -2506,8 +2511,6 @@
         <w:framePr w:hSpace="0" w:wrap="auto" w:vAnchor="margin" w:yAlign="inline"/>
         <w:ind w:left="1080" w:firstLine="0"/>
       </w:pPr>
-      <w:bookmarkStart w:id="0" w:name="_GoBack"/>
-      <w:bookmarkEnd w:id="0"/>
     </w:p>
     <w:p>
       <w:pPr>
@@ -4247,10 +4250,10 @@
   </w:compat>
   <w:rsids>
     <w:rsidRoot w:val="00551A4D"/>
-    <w:rsid w:val="000923B0"/>
     <w:rsid w:val="0011061A"/>
     <w:rsid w:val="00551A4D"/>
     <w:rsid w:val="008E708C"/>
+    <w:rsid w:val="00C0016C"/>
   </w:rsids>
   <m:mathPr>
     <m:mathFont m:val="Cambria Math"/>

</xml_diff>

<commit_message>
Added Publish Campaign Scheduled UPS workflow model config and source Joe Shropshire 3/2/2015
</commit_message>
<xml_diff>
--- a/Build Instructions.docx
+++ b/Build Instructions.docx
@@ -241,7 +241,7 @@
                 <w:placeholder>
                   <w:docPart w:val="9720D9531D2249BF8A1C11B3665038AE"/>
                 </w:placeholder>
-                <w:date w:fullDate="2015-02-23T00:00:00Z">
+                <w:date w:fullDate="2015-03-02T00:00:00Z">
                   <w:dateFormat w:val="M/d/yyyy"/>
                   <w:lid w:val="en-US"/>
                   <w:storeMappedDataAs w:val="dateTime"/>
@@ -251,7 +251,7 @@
               <w:sdtEndPr/>
               <w:sdtContent>
                 <w:r>
-                  <w:t>2/23/2015</w:t>
+                  <w:t>3/2/2015</w:t>
                 </w:r>
               </w:sdtContent>
             </w:sdt>
@@ -303,7 +303,13 @@
               <w:t>Installation instr</w:t>
             </w:r>
             <w:r>
-              <w:t>uctions for UPS Globalization and Publish LiveSite Content UPS workflows</w:t>
+              <w:t>u</w:t>
+            </w:r>
+            <w:r>
+              <w:t xml:space="preserve">ctions for UPS Globalization, Publish LiveSite Content UPS, and Publish Campaign Scheduled UPS </w:t>
+            </w:r>
+            <w:r>
+              <w:t>workflows</w:t>
             </w:r>
           </w:p>
         </w:tc>
@@ -344,10 +350,7 @@
         <w:t xml:space="preserve">This document provides instructions for </w:t>
       </w:r>
       <w:r>
-        <w:t>UPS Globalization and Publish LiveSite Content UPS workflows</w:t>
-      </w:r>
-      <w:r>
-        <w:t xml:space="preserve"> </w:t>
+        <w:t xml:space="preserve">UPS Globalization and Publish LiveSite Content UPS workflows </w:t>
       </w:r>
       <w:r>
         <w:t xml:space="preserve">a Teamsite authoring server.  It is assumed that these instructions will be executed by someone who is familiar with the TeamSite user interfaces (Content Center Professional and Administrator Console) and that there is SCP/SSH access to the authoring server. </w:t>
@@ -716,10 +719,7 @@
               <w:contextualSpacing/>
             </w:pPr>
             <w:r>
-              <w:t>P</w:t>
-            </w:r>
-            <w:r>
-              <w:t>ublish LiveSite Content UPS.zip</w:t>
+              <w:t>Publish LiveSite Content UPS.zip</w:t>
             </w:r>
           </w:p>
         </w:tc>
@@ -775,10 +775,121 @@
               <w:contextualSpacing/>
             </w:pPr>
             <w:r>
-              <w:t xml:space="preserve">Publish </w:t>
+              <w:t>Publish LiveSite Content UPS_config.zip</w:t>
+            </w:r>
+          </w:p>
+        </w:tc>
+        <w:tc>
+          <w:tcPr>
+            <w:tcW w:w="3869" w:type="dxa"/>
+          </w:tcPr>
+          <w:p>
+            <w:pPr>
+              <w:pStyle w:val="FaxBodyText"/>
+              <w:framePr w:hSpace="0" w:wrap="auto" w:vAnchor="margin" w:yAlign="inline"/>
+              <w:ind w:left="0" w:firstLine="0"/>
+              <w:contextualSpacing/>
+              <w:rPr>
+                <w:color w:val="0070C0"/>
+              </w:rPr>
+            </w:pPr>
+            <w:r>
+              <w:rPr>
+                <w:color w:val="0070C0"/>
+              </w:rPr>
+              <w:t>Local workstation</w:t>
+            </w:r>
+          </w:p>
+        </w:tc>
+        <w:tc>
+          <w:tcPr>
+            <w:tcW w:w="2340" w:type="dxa"/>
+          </w:tcPr>
+          <w:p>
+            <w:pPr>
+              <w:ind w:left="72" w:hanging="72"/>
+              <w:jc w:val="both"/>
+              <w:rPr>
+                <w:color w:val="0070C0"/>
+              </w:rPr>
+            </w:pPr>
+          </w:p>
+        </w:tc>
+      </w:tr>
+      <w:tr>
+        <w:tc>
+          <w:tcPr>
+            <w:tcW w:w="3185" w:type="dxa"/>
+          </w:tcPr>
+          <w:p>
+            <w:pPr>
+              <w:pStyle w:val="FaxBodyText"/>
+              <w:framePr w:hSpace="0" w:wrap="auto" w:vAnchor="margin" w:yAlign="inline"/>
+              <w:ind w:left="0" w:firstLine="0"/>
+              <w:contextualSpacing/>
+            </w:pPr>
+            <w:r>
+              <w:t>Publish Campaign Scheduled UPS.zip</w:t>
+            </w:r>
+          </w:p>
+        </w:tc>
+        <w:tc>
+          <w:tcPr>
+            <w:tcW w:w="3869" w:type="dxa"/>
+          </w:tcPr>
+          <w:p>
+            <w:pPr>
+              <w:pStyle w:val="FaxBodyText"/>
+              <w:framePr w:hSpace="0" w:wrap="auto" w:vAnchor="margin" w:yAlign="inline"/>
+              <w:ind w:left="0" w:firstLine="0"/>
+              <w:contextualSpacing/>
+              <w:rPr>
+                <w:color w:val="0070C0"/>
+              </w:rPr>
+            </w:pPr>
+            <w:r>
+              <w:rPr>
+                <w:color w:val="0070C0"/>
+              </w:rPr>
+              <w:t>Local workstation</w:t>
+            </w:r>
+          </w:p>
+        </w:tc>
+        <w:tc>
+          <w:tcPr>
+            <w:tcW w:w="2340" w:type="dxa"/>
+          </w:tcPr>
+          <w:p>
+            <w:pPr>
+              <w:ind w:left="72" w:hanging="72"/>
+              <w:jc w:val="both"/>
+              <w:rPr>
+                <w:color w:val="0070C0"/>
+              </w:rPr>
+            </w:pPr>
+          </w:p>
+        </w:tc>
+      </w:tr>
+      <w:tr>
+        <w:tc>
+          <w:tcPr>
+            <w:tcW w:w="3185" w:type="dxa"/>
+          </w:tcPr>
+          <w:p>
+            <w:pPr>
+              <w:pStyle w:val="FaxBodyText"/>
+              <w:framePr w:hSpace="0" w:wrap="auto" w:vAnchor="margin" w:yAlign="inline"/>
+              <w:ind w:left="0" w:firstLine="0"/>
+              <w:contextualSpacing/>
+            </w:pPr>
+            <w:r>
+              <w:t>Publish Campaign Scheduled UPS</w:t>
             </w:r>
             <w:r>
-              <w:t>LiveSite Content UPS_config.zip</w:t>
+              <w:t>_config</w:t>
+            </w:r>
+            <w:r>
+              <w:t>.zip</w:t>
             </w:r>
           </w:p>
         </w:tc>
@@ -996,6 +1107,12 @@
                 <w:color w:val="0070C0"/>
               </w:rPr>
             </w:pPr>
+            <w:r>
+              <w:rPr>
+                <w:color w:val="0070C0"/>
+              </w:rPr>
+              <w:t>customer-teamsite-resource-config.xml</w:t>
+            </w:r>
           </w:p>
         </w:tc>
         <w:tc>
@@ -1012,6 +1129,12 @@
                 <w:color w:val="0070C0"/>
               </w:rPr>
             </w:pPr>
+            <w:r>
+              <w:rPr>
+                <w:color w:val="0070C0"/>
+              </w:rPr>
+              <w:t>TeamSite server</w:t>
+            </w:r>
           </w:p>
         </w:tc>
         <w:tc>
@@ -1060,6 +1183,7 @@
         </w:numPr>
       </w:pPr>
       <w:r>
+        <w:lastRenderedPageBreak/>
         <w:t xml:space="preserve">On the local workstation:  </w:t>
       </w:r>
       <w:r>
@@ -1075,19 +1199,13 @@
         <w:t xml:space="preserve"> </w:t>
       </w:r>
       <w:r>
-        <w:t>Publish LiveSite Content UPS.zip</w:t>
-      </w:r>
-      <w:r>
-        <w:t xml:space="preserve"> </w:t>
+        <w:t xml:space="preserve">Publish LiveSite Content UPS.zip </w:t>
       </w:r>
       <w:r>
         <w:t xml:space="preserve">and </w:t>
       </w:r>
       <w:r>
-        <w:t>Publish LiveSite Content UPS_config.zip</w:t>
-      </w:r>
-      <w:r>
-        <w:t xml:space="preserve"> </w:t>
+        <w:t xml:space="preserve">Publish LiveSite Content UPS_config.zip </w:t>
       </w:r>
       <w:r>
         <w:t xml:space="preserve">to </w:t>
@@ -1289,6 +1407,65 @@
     </w:p>
     <w:p>
       <w:pPr>
+        <w:pStyle w:val="ListParagraph"/>
+      </w:pPr>
+    </w:p>
+    <w:p>
+      <w:pPr>
+        <w:pStyle w:val="FaxBodyText"/>
+        <w:framePr w:hSpace="0" w:wrap="auto" w:vAnchor="margin" w:yAlign="inline"/>
+        <w:numPr>
+          <w:ilvl w:val="1"/>
+          <w:numId w:val="6"/>
+        </w:numPr>
+      </w:pPr>
+      <w:r>
+        <w:t xml:space="preserve">Repeat steps a through f for the </w:t>
+      </w:r>
+      <w:r>
+        <w:t>Pu</w:t>
+      </w:r>
+      <w:r>
+        <w:t>blish Campaign Scheduled UPS workflow.   The file to i</w:t>
+      </w:r>
+      <w:r>
+        <w:t xml:space="preserve">mport in step d.  </w:t>
+      </w:r>
+      <w:proofErr w:type="gramStart"/>
+      <w:r>
+        <w:t xml:space="preserve">is </w:t>
+      </w:r>
+      <w:r>
+        <w:t xml:space="preserve"> </w:t>
+      </w:r>
+      <w:r>
+        <w:t>Pu</w:t>
+      </w:r>
+      <w:r>
+        <w:t>blish</w:t>
+      </w:r>
+      <w:proofErr w:type="gramEnd"/>
+      <w:r>
+        <w:t xml:space="preserve"> Campaign Scheduled UPS </w:t>
+      </w:r>
+      <w:proofErr w:type="spellStart"/>
+      <w:r>
+        <w:t>zation.json</w:t>
+      </w:r>
+      <w:proofErr w:type="spellEnd"/>
+      <w:r>
+        <w:t xml:space="preserve">. </w:t>
+      </w:r>
+    </w:p>
+    <w:p>
+      <w:pPr>
+        <w:pStyle w:val="FaxBodyText"/>
+        <w:framePr w:hSpace="0" w:wrap="auto" w:vAnchor="margin" w:yAlign="inline"/>
+        <w:ind w:left="1080" w:firstLine="0"/>
+      </w:pPr>
+    </w:p>
+    <w:p>
+      <w:pPr>
         <w:pStyle w:val="FaxBodyText"/>
         <w:framePr w:hSpace="0" w:wrap="auto" w:vAnchor="margin" w:yAlign="inline"/>
         <w:ind w:left="720" w:firstLine="0"/>
@@ -1485,16 +1662,78 @@
       </w:r>
       <w:proofErr w:type="spellEnd"/>
       <w:r>
+        <w:t xml:space="preserve"> file unzipped from UPS Globalization_config.zip.  Import to the folder /</w:t>
+      </w:r>
+      <w:proofErr w:type="spellStart"/>
+      <w:r>
+        <w:t>iwadmin</w:t>
+      </w:r>
+      <w:proofErr w:type="spellEnd"/>
+      <w:r>
+        <w:t>/main/</w:t>
+      </w:r>
+      <w:proofErr w:type="spellStart"/>
+      <w:r>
+        <w:t>workflowModels</w:t>
+      </w:r>
+      <w:proofErr w:type="spellEnd"/>
+      <w:r>
+        <w:t>/WORKAREA/</w:t>
+      </w:r>
+      <w:proofErr w:type="spellStart"/>
+      <w:r>
+        <w:t>iw-wa</w:t>
+      </w:r>
+      <w:proofErr w:type="spellEnd"/>
+      <w:r>
+        <w:t xml:space="preserve">/Config/ UPS </w:t>
+      </w:r>
+      <w:proofErr w:type="spellStart"/>
+      <w:r>
+        <w:t>Globalization_config</w:t>
+      </w:r>
+      <w:proofErr w:type="spellEnd"/>
+    </w:p>
+    <w:p>
+      <w:pPr>
+        <w:pStyle w:val="ListParagraph"/>
+      </w:pPr>
+    </w:p>
+    <w:p>
+      <w:pPr>
+        <w:pStyle w:val="FaxBodyText"/>
+        <w:framePr w:hSpace="0" w:wrap="auto" w:vAnchor="margin" w:yAlign="inline"/>
+        <w:numPr>
+          <w:ilvl w:val="1"/>
+          <w:numId w:val="6"/>
+        </w:numPr>
+        <w:contextualSpacing/>
+      </w:pPr>
+      <w:r>
+        <w:t xml:space="preserve">Repeat steps a through d for the </w:t>
+      </w:r>
+      <w:r>
+        <w:t>Pu</w:t>
+      </w:r>
+      <w:r>
+        <w:t xml:space="preserve">blish Campaign Scheduled UPS </w:t>
+      </w:r>
+      <w:r>
+        <w:t xml:space="preserve">workflow.  Import the </w:t>
+      </w:r>
+      <w:proofErr w:type="spellStart"/>
+      <w:r>
+        <w:t>custom_instantiation.cfg</w:t>
+      </w:r>
+      <w:proofErr w:type="spellEnd"/>
+      <w:r>
         <w:t xml:space="preserve"> file unzipped from </w:t>
       </w:r>
       <w:r>
-        <w:t>UPS Globalization_config.zip</w:t>
-      </w:r>
-      <w:r>
-        <w:t xml:space="preserve">.  Import to the folder </w:t>
-      </w:r>
-      <w:r>
-        <w:t>/</w:t>
+        <w:t xml:space="preserve">Publish Campaign Scheduled UPS </w:t>
+      </w:r>
+      <w:r>
+        <w:t>_config.zip.  Import to the folder /</w:t>
       </w:r>
       <w:proofErr w:type="spellStart"/>
       <w:r>
@@ -1518,22 +1757,21 @@
       </w:r>
       <w:proofErr w:type="spellEnd"/>
       <w:r>
-        <w:t>/Config/</w:t>
-      </w:r>
-      <w:r>
-        <w:t xml:space="preserve"> UPS</w:t>
-      </w:r>
-      <w:r>
-        <w:t xml:space="preserve"> </w:t>
-      </w:r>
-      <w:proofErr w:type="spellStart"/>
-      <w:r>
-        <w:t>Globalization</w:t>
-      </w:r>
-      <w:r>
-        <w:t>_config</w:t>
-      </w:r>
-      <w:proofErr w:type="spellEnd"/>
+        <w:t xml:space="preserve">/Config/ </w:t>
+      </w:r>
+      <w:r>
+        <w:t>Pu</w:t>
+      </w:r>
+      <w:r>
+        <w:t>blish Campaign Scheduled UPS _config</w:t>
+      </w:r>
+    </w:p>
+    <w:p>
+      <w:pPr>
+        <w:pStyle w:val="FaxBodyText"/>
+        <w:framePr w:hSpace="0" w:wrap="auto" w:vAnchor="margin" w:yAlign="inline"/>
+        <w:ind w:left="720" w:firstLine="0"/>
+      </w:pPr>
     </w:p>
     <w:p>
       <w:pPr>
@@ -1799,7 +2037,6 @@
         <w:rPr>
           <w:rFonts w:ascii="Courier New" w:hAnsi="Courier New" w:cs="Courier New"/>
         </w:rPr>
-        <w:lastRenderedPageBreak/>
         <w:t xml:space="preserve">    &lt;/allowed&gt;</w:t>
       </w:r>
     </w:p>
@@ -1840,13 +2077,7 @@
         <w:rPr>
           <w:rFonts w:ascii="Courier New" w:hAnsi="Courier New" w:cs="Courier New"/>
         </w:rPr>
-        <w:t>="true" filename="</w:t>
-      </w:r>
-      <w:r>
-        <w:rPr>
-          <w:rFonts w:ascii="Courier New" w:hAnsi="Courier New" w:cs="Courier New"/>
-        </w:rPr>
-        <w:t>Publish LiveSite Content UPS</w:t>
+        <w:t>="true" filename="Publish LiveSite Content UPS</w:t>
       </w:r>
       <w:r>
         <w:rPr>
@@ -2040,6 +2271,257 @@
       </w:r>
       <w:r>
         <w:t>&gt;</w:t>
+      </w:r>
+    </w:p>
+    <w:p>
+      <w:pPr>
+        <w:pStyle w:val="FaxBodyText"/>
+        <w:framePr w:hSpace="0" w:wrap="auto" w:vAnchor="margin" w:yAlign="inline"/>
+        <w:spacing w:after="0"/>
+        <w:ind w:left="1080" w:firstLine="0"/>
+        <w:rPr>
+          <w:rFonts w:ascii="Courier New" w:hAnsi="Courier New" w:cs="Courier New"/>
+        </w:rPr>
+      </w:pPr>
+      <w:r>
+        <w:rPr>
+          <w:rFonts w:ascii="Courier New" w:hAnsi="Courier New" w:cs="Courier New"/>
+        </w:rPr>
+        <w:t>&lt;model debug="true" active</w:t>
+      </w:r>
+      <w:r>
+        <w:rPr>
+          <w:rFonts w:ascii="Courier New" w:hAnsi="Courier New" w:cs="Courier New"/>
+        </w:rPr>
+        <w:t>="true" filena</w:t>
+      </w:r>
+      <w:r>
+        <w:rPr>
+          <w:rFonts w:ascii="Courier New" w:hAnsi="Courier New" w:cs="Courier New"/>
+        </w:rPr>
+        <w:t>me="</w:t>
+      </w:r>
+      <w:r>
+        <w:t xml:space="preserve"> </w:t>
+      </w:r>
+      <w:r>
+        <w:rPr>
+          <w:rFonts w:ascii="Courier New" w:hAnsi="Courier New" w:cs="Courier New"/>
+        </w:rPr>
+        <w:t xml:space="preserve">Publish Campaign Scheduled </w:t>
+      </w:r>
+      <w:proofErr w:type="gramStart"/>
+      <w:r>
+        <w:rPr>
+          <w:rFonts w:ascii="Courier New" w:hAnsi="Courier New" w:cs="Courier New"/>
+        </w:rPr>
+        <w:t xml:space="preserve">UPS </w:t>
+      </w:r>
+      <w:r>
+        <w:rPr>
+          <w:rFonts w:ascii="Courier New" w:hAnsi="Courier New" w:cs="Courier New"/>
+        </w:rPr>
+        <w:t>"</w:t>
+      </w:r>
+      <w:proofErr w:type="gramEnd"/>
+      <w:r>
+        <w:rPr>
+          <w:rFonts w:ascii="Courier New" w:hAnsi="Courier New" w:cs="Courier New"/>
+        </w:rPr>
+        <w:t xml:space="preserve"> name="</w:t>
+      </w:r>
+      <w:r>
+        <w:t xml:space="preserve"> </w:t>
+      </w:r>
+      <w:r>
+        <w:rPr>
+          <w:rFonts w:ascii="Courier New" w:hAnsi="Courier New" w:cs="Courier New"/>
+        </w:rPr>
+        <w:t xml:space="preserve">Publish Campaign Scheduled UPS </w:t>
+      </w:r>
+      <w:r>
+        <w:rPr>
+          <w:rFonts w:ascii="Courier New" w:hAnsi="Courier New" w:cs="Courier New"/>
+        </w:rPr>
+        <w:t>"&gt;</w:t>
+      </w:r>
+    </w:p>
+    <w:p>
+      <w:pPr>
+        <w:pStyle w:val="FaxBodyText"/>
+        <w:framePr w:hSpace="0" w:wrap="auto" w:vAnchor="margin" w:yAlign="inline"/>
+        <w:spacing w:after="0"/>
+        <w:ind w:left="1080" w:firstLine="0"/>
+        <w:rPr>
+          <w:rFonts w:ascii="Courier New" w:hAnsi="Courier New" w:cs="Courier New"/>
+        </w:rPr>
+      </w:pPr>
+      <w:r>
+        <w:rPr>
+          <w:rFonts w:ascii="Courier New" w:hAnsi="Courier New" w:cs="Courier New"/>
+        </w:rPr>
+        <w:t xml:space="preserve">    &lt;</w:t>
+      </w:r>
+      <w:proofErr w:type="gramStart"/>
+      <w:r>
+        <w:rPr>
+          <w:rFonts w:ascii="Courier New" w:hAnsi="Courier New" w:cs="Courier New"/>
+        </w:rPr>
+        <w:t>allowed</w:t>
+      </w:r>
+      <w:proofErr w:type="gramEnd"/>
+      <w:r>
+        <w:rPr>
+          <w:rFonts w:ascii="Courier New" w:hAnsi="Courier New" w:cs="Courier New"/>
+        </w:rPr>
+        <w:t>&gt;</w:t>
+      </w:r>
+    </w:p>
+    <w:p>
+      <w:pPr>
+        <w:pStyle w:val="FaxBodyText"/>
+        <w:framePr w:hSpace="0" w:wrap="auto" w:vAnchor="margin" w:yAlign="inline"/>
+        <w:spacing w:after="0"/>
+        <w:ind w:left="1080" w:firstLine="0"/>
+        <w:rPr>
+          <w:rFonts w:ascii="Courier New" w:hAnsi="Courier New" w:cs="Courier New"/>
+        </w:rPr>
+      </w:pPr>
+      <w:r>
+        <w:rPr>
+          <w:rFonts w:ascii="Courier New" w:hAnsi="Courier New" w:cs="Courier New"/>
+        </w:rPr>
+        <w:t xml:space="preserve">      &lt;</w:t>
+      </w:r>
+      <w:proofErr w:type="gramStart"/>
+      <w:r>
+        <w:rPr>
+          <w:rFonts w:ascii="Courier New" w:hAnsi="Courier New" w:cs="Courier New"/>
+        </w:rPr>
+        <w:t>and</w:t>
+      </w:r>
+      <w:proofErr w:type="gramEnd"/>
+      <w:r>
+        <w:rPr>
+          <w:rFonts w:ascii="Courier New" w:hAnsi="Courier New" w:cs="Courier New"/>
+        </w:rPr>
+        <w:t>&gt;</w:t>
+      </w:r>
+    </w:p>
+    <w:p>
+      <w:pPr>
+        <w:pStyle w:val="FaxBodyText"/>
+        <w:framePr w:hSpace="0" w:wrap="auto" w:vAnchor="margin" w:yAlign="inline"/>
+        <w:spacing w:after="0"/>
+        <w:ind w:left="1080" w:firstLine="0"/>
+        <w:rPr>
+          <w:rFonts w:ascii="Courier New" w:hAnsi="Courier New" w:cs="Courier New"/>
+        </w:rPr>
+      </w:pPr>
+      <w:r>
+        <w:rPr>
+          <w:rFonts w:ascii="Courier New" w:hAnsi="Courier New" w:cs="Courier New"/>
+        </w:rPr>
+        <w:t xml:space="preserve">        &lt;command name="submit"/&gt;</w:t>
+      </w:r>
+    </w:p>
+    <w:p>
+      <w:pPr>
+        <w:pStyle w:val="FaxBodyText"/>
+        <w:framePr w:hSpace="0" w:wrap="auto" w:vAnchor="margin" w:yAlign="inline"/>
+        <w:spacing w:after="0"/>
+        <w:ind w:left="1080" w:firstLine="0"/>
+        <w:rPr>
+          <w:rFonts w:ascii="Courier New" w:hAnsi="Courier New" w:cs="Courier New"/>
+        </w:rPr>
+      </w:pPr>
+      <w:r>
+        <w:rPr>
+          <w:rFonts w:ascii="Courier New" w:hAnsi="Courier New" w:cs="Courier New"/>
+        </w:rPr>
+        <w:t xml:space="preserve">        &lt;</w:t>
+      </w:r>
+      <w:proofErr w:type="spellStart"/>
+      <w:proofErr w:type="gramStart"/>
+      <w:r>
+        <w:rPr>
+          <w:rFonts w:ascii="Courier New" w:hAnsi="Courier New" w:cs="Courier New"/>
+        </w:rPr>
+        <w:t>vpath</w:t>
+      </w:r>
+      <w:proofErr w:type="spellEnd"/>
+      <w:r>
+        <w:rPr>
+          <w:rFonts w:ascii="Courier New" w:hAnsi="Courier New" w:cs="Courier New"/>
+        </w:rPr>
+        <w:t>-regex</w:t>
+      </w:r>
+      <w:proofErr w:type="gramEnd"/>
+      <w:r>
+        <w:rPr>
+          <w:rFonts w:ascii="Courier New" w:hAnsi="Courier New" w:cs="Courier New"/>
+        </w:rPr>
+        <w:t xml:space="preserve"> regex="/default/main/</w:t>
+      </w:r>
+      <w:r>
+        <w:rPr>
+          <w:rFonts w:ascii="Courier New" w:hAnsi="Courier New" w:cs="Courier New"/>
+        </w:rPr>
+        <w:t>.*"/&gt;</w:t>
+      </w:r>
+    </w:p>
+    <w:p>
+      <w:pPr>
+        <w:pStyle w:val="FaxBodyText"/>
+        <w:framePr w:hSpace="0" w:wrap="auto" w:vAnchor="margin" w:yAlign="inline"/>
+        <w:spacing w:after="0"/>
+        <w:ind w:left="1080" w:firstLine="0"/>
+        <w:rPr>
+          <w:rFonts w:ascii="Courier New" w:hAnsi="Courier New" w:cs="Courier New"/>
+        </w:rPr>
+      </w:pPr>
+      <w:r>
+        <w:rPr>
+          <w:rFonts w:ascii="Courier New" w:hAnsi="Courier New" w:cs="Courier New"/>
+        </w:rPr>
+        <w:t xml:space="preserve">      &lt;/and&gt;</w:t>
+      </w:r>
+    </w:p>
+    <w:p>
+      <w:pPr>
+        <w:pStyle w:val="FaxBodyText"/>
+        <w:framePr w:hSpace="0" w:wrap="auto" w:vAnchor="margin" w:yAlign="inline"/>
+        <w:spacing w:after="0"/>
+        <w:ind w:left="1080" w:firstLine="0"/>
+        <w:rPr>
+          <w:rFonts w:ascii="Courier New" w:hAnsi="Courier New" w:cs="Courier New"/>
+        </w:rPr>
+      </w:pPr>
+      <w:r>
+        <w:rPr>
+          <w:rFonts w:ascii="Courier New" w:hAnsi="Courier New" w:cs="Courier New"/>
+        </w:rPr>
+        <w:t xml:space="preserve">    &lt;/allowed&gt;</w:t>
+      </w:r>
+    </w:p>
+    <w:p>
+      <w:pPr>
+        <w:pStyle w:val="FaxBodyText"/>
+        <w:framePr w:hSpace="0" w:wrap="auto" w:vAnchor="margin" w:yAlign="inline"/>
+        <w:spacing w:after="0"/>
+        <w:ind w:left="1080" w:firstLine="0"/>
+      </w:pPr>
+      <w:r>
+        <w:rPr>
+          <w:rFonts w:ascii="Courier New" w:hAnsi="Courier New" w:cs="Courier New"/>
+        </w:rPr>
+        <w:t xml:space="preserve">  &lt;/model</w:t>
+      </w:r>
+      <w:r>
+        <w:t>&gt;</w:t>
+      </w:r>
+      <w:r>
+        <w:br/>
       </w:r>
       <w:r>
         <w:br/>
@@ -2098,13 +2580,29 @@
       </w:r>
       <w:proofErr w:type="spellEnd"/>
       <w:r>
-        <w:t xml:space="preserve"> or some other utility, copy the </w:t>
-      </w:r>
-      <w:r>
-        <w:t>customer_src.jar</w:t>
-      </w:r>
-      <w:r>
-        <w:t xml:space="preserve"> file onto the TeamSite server</w:t>
+        <w:t xml:space="preserve"> or some other utility, copy the customer_src.jar </w:t>
+      </w:r>
+      <w:r>
+        <w:t>and customer-</w:t>
+      </w:r>
+      <w:proofErr w:type="spellStart"/>
+      <w:r>
+        <w:t>teamsite</w:t>
+      </w:r>
+      <w:proofErr w:type="spellEnd"/>
+      <w:r>
+        <w:t>-resource-</w:t>
+      </w:r>
+      <w:proofErr w:type="spellStart"/>
+      <w:r>
+        <w:t>config.cml</w:t>
+      </w:r>
+      <w:proofErr w:type="spellEnd"/>
+      <w:r>
+        <w:t xml:space="preserve"> </w:t>
+      </w:r>
+      <w:r>
+        <w:t>file onto the TeamSite server</w:t>
       </w:r>
     </w:p>
     <w:p>
@@ -2174,10 +2672,7 @@
         <w:spacing w:after="0"/>
       </w:pPr>
       <w:r>
-        <w:t xml:space="preserve">Run the command </w:t>
-      </w:r>
-      <w:r>
-        <w:t xml:space="preserve">jar </w:t>
+        <w:t xml:space="preserve">Run the command jar </w:t>
       </w:r>
       <w:proofErr w:type="spellStart"/>
       <w:r>
@@ -2185,13 +2680,7 @@
       </w:r>
       <w:proofErr w:type="spellEnd"/>
       <w:r>
-        <w:t xml:space="preserve"> customer_src.jar</w:t>
-      </w:r>
-      <w:r>
-        <w:t xml:space="preserve">, and then recursively copy the com directory into the </w:t>
-      </w:r>
-      <w:r>
-        <w:t>$IW-HOME/local/config/lib/</w:t>
+        <w:t xml:space="preserve"> customer_src.jar, and then recursively copy the com directory into the $IW-HOME/local/config/lib/</w:t>
       </w:r>
       <w:proofErr w:type="spellStart"/>
       <w:r>
@@ -2207,10 +2696,7 @@
       </w:r>
       <w:proofErr w:type="spellEnd"/>
       <w:r>
-        <w:t xml:space="preserve">/src  </w:t>
-      </w:r>
-      <w:r>
-        <w:t>directory:</w:t>
+        <w:t>/src  directory:</w:t>
       </w:r>
       <w:r>
         <w:br/>
@@ -2241,10 +2727,7 @@
       </w:r>
       <w:proofErr w:type="spellEnd"/>
       <w:r>
-        <w:t xml:space="preserve"> com </w:t>
-      </w:r>
-      <w:r>
-        <w:t>$IW-HOME/local/config/lib/</w:t>
+        <w:t xml:space="preserve"> com $IW-HOME/local/config/lib/</w:t>
       </w:r>
       <w:proofErr w:type="spellStart"/>
       <w:r>
@@ -2287,6 +2770,14 @@
       <w:r>
         <w:t xml:space="preserve">/Interwoven/ TeamSite. </w:t>
       </w:r>
+    </w:p>
+    <w:p>
+      <w:pPr>
+        <w:pStyle w:val="FaxBodyText"/>
+        <w:framePr w:hSpace="0" w:wrap="auto" w:vAnchor="margin" w:yAlign="inline"/>
+        <w:spacing w:after="0"/>
+        <w:ind w:left="1800"/>
+      </w:pPr>
     </w:p>
     <w:p>
       <w:pPr>
@@ -2299,25 +2790,65 @@
         <w:spacing w:after="0"/>
       </w:pPr>
       <w:r>
-        <w:t xml:space="preserve">Change directory to  </w:t>
-      </w:r>
-      <w:r>
-        <w:t>$IW-HOME/local/config/lib/</w:t>
-      </w:r>
-      <w:proofErr w:type="spellStart"/>
+        <w:t xml:space="preserve">Copy customer-teamsite-resource-config.xml to </w:t>
+      </w:r>
+      <w:bookmarkStart w:id="0" w:name="_GoBack"/>
+      <w:r>
+        <w:t>$IW-HOME/</w:t>
+      </w:r>
+      <w:r>
+        <w:t>local</w:t>
+      </w:r>
+      <w:r>
+        <w:t>/</w:t>
+      </w:r>
+      <w:r>
+        <w:t>config</w:t>
+      </w:r>
+      <w:r>
+        <w:t>/</w:t>
+      </w:r>
+      <w:r>
+        <w:t>lib</w:t>
+      </w:r>
+      <w:r>
+        <w:t>/</w:t>
+      </w:r>
       <w:r>
         <w:t>content_center</w:t>
       </w:r>
-      <w:proofErr w:type="spellEnd"/>
       <w:r>
         <w:t>/</w:t>
       </w:r>
-      <w:proofErr w:type="spellStart"/>
-      <w:r>
-        <w:t>customer_src</w:t>
-      </w:r>
-      <w:proofErr w:type="spellEnd"/>
-    </w:p>
+      <w:r>
+        <w:t>livesite_customer_src</w:t>
+      </w:r>
+      <w:r>
+        <w:t>/</w:t>
+      </w:r>
+      <w:r>
+        <w:t>etc</w:t>
+      </w:r>
+      <w:r>
+        <w:t>/</w:t>
+      </w:r>
+      <w:r>
+        <w:t>conf</w:t>
+      </w:r>
+      <w:r>
+        <w:t>/</w:t>
+      </w:r>
+      <w:r>
+        <w:t>livesite_customer</w:t>
+      </w:r>
+      <w:r>
+        <w:t>/</w:t>
+      </w:r>
+      <w:r>
+        <w:t>resources</w:t>
+      </w:r>
+    </w:p>
+    <w:bookmarkEnd w:id="0"/>
     <w:p>
       <w:pPr>
         <w:pStyle w:val="FaxBodyText"/>
@@ -2329,17 +2860,20 @@
         <w:spacing w:after="0"/>
       </w:pPr>
       <w:r>
-        <w:t xml:space="preserve">Run the command: </w:t>
-      </w:r>
-      <w:r>
-        <w:t>$IW-H</w:t>
-      </w:r>
-      <w:r>
-        <w:t>OME/bin/</w:t>
+        <w:lastRenderedPageBreak/>
+        <w:t>Change directory to  $IW-HOME/local/config/lib/</w:t>
       </w:r>
       <w:proofErr w:type="spellStart"/>
       <w:r>
-        <w:t>make_toolkit.ipl</w:t>
+        <w:t>content_center</w:t>
+      </w:r>
+      <w:proofErr w:type="spellEnd"/>
+      <w:r>
+        <w:t>/</w:t>
+      </w:r>
+      <w:proofErr w:type="spellStart"/>
+      <w:r>
+        <w:t>customer_src</w:t>
       </w:r>
       <w:proofErr w:type="spellEnd"/>
     </w:p>
@@ -2354,6 +2888,25 @@
         <w:spacing w:after="0"/>
       </w:pPr>
       <w:r>
+        <w:t>Run the command: $IW-HOME/bin/</w:t>
+      </w:r>
+      <w:proofErr w:type="spellStart"/>
+      <w:r>
+        <w:t>make_toolkit.ipl</w:t>
+      </w:r>
+      <w:proofErr w:type="spellEnd"/>
+    </w:p>
+    <w:p>
+      <w:pPr>
+        <w:pStyle w:val="FaxBodyText"/>
+        <w:framePr w:hSpace="0" w:wrap="auto" w:vAnchor="margin" w:yAlign="inline"/>
+        <w:numPr>
+          <w:ilvl w:val="1"/>
+          <w:numId w:val="6"/>
+        </w:numPr>
+        <w:spacing w:after="0"/>
+      </w:pPr>
+      <w:r>
         <w:t>You should see the line BUILD SUCCESSFUL in the output</w:t>
       </w:r>
     </w:p>
@@ -2506,8 +3059,6 @@
         <w:framePr w:hSpace="0" w:wrap="auto" w:vAnchor="margin" w:yAlign="inline"/>
         <w:ind w:left="1080" w:firstLine="0"/>
       </w:pPr>
-      <w:bookmarkStart w:id="0" w:name="_GoBack"/>
-      <w:bookmarkEnd w:id="0"/>
     </w:p>
     <w:p>
       <w:pPr>
@@ -2615,7 +3166,7 @@
   <w:abstractNum w:abstractNumId="0">
     <w:nsid w:val="FFFFFF7F"/>
     <w:multiLevelType w:val="singleLevel"/>
-    <w:tmpl w:val="0CD21740"/>
+    <w:tmpl w:val="1656405E"/>
     <w:lvl w:ilvl="0">
       <w:start w:val="1"/>
       <w:numFmt w:val="decimal"/>
@@ -2632,7 +3183,7 @@
   <w:abstractNum w:abstractNumId="1">
     <w:nsid w:val="FFFFFF83"/>
     <w:multiLevelType w:val="singleLevel"/>
-    <w:tmpl w:val="93E679D2"/>
+    <w:tmpl w:val="A5E27828"/>
     <w:lvl w:ilvl="0">
       <w:start w:val="1"/>
       <w:numFmt w:val="bullet"/>
@@ -2652,7 +3203,7 @@
   <w:abstractNum w:abstractNumId="2">
     <w:nsid w:val="FFFFFF88"/>
     <w:multiLevelType w:val="singleLevel"/>
-    <w:tmpl w:val="B59806A0"/>
+    <w:tmpl w:val="F1CE334E"/>
     <w:lvl w:ilvl="0">
       <w:start w:val="1"/>
       <w:numFmt w:val="decimal"/>
@@ -2669,7 +3220,7 @@
   <w:abstractNum w:abstractNumId="3">
     <w:nsid w:val="FFFFFF89"/>
     <w:multiLevelType w:val="singleLevel"/>
-    <w:tmpl w:val="2EFA9402"/>
+    <w:tmpl w:val="D7BCF5C4"/>
     <w:lvl w:ilvl="0">
       <w:start w:val="1"/>
       <w:numFmt w:val="bullet"/>
@@ -2859,6 +3410,92 @@
     </w:lvl>
   </w:abstractNum>
   <w:abstractNum w:abstractNumId="6">
+    <w:nsid w:val="2C78216D"/>
+    <w:multiLevelType w:val="hybridMultilevel"/>
+    <w:tmpl w:val="0A62B898"/>
+    <w:lvl w:ilvl="0" w:tplc="0409000F">
+      <w:start w:val="1"/>
+      <w:numFmt w:val="decimal"/>
+      <w:lvlText w:val="%1."/>
+      <w:lvlJc w:val="left"/>
+      <w:pPr>
+        <w:ind w:left="1080" w:hanging="360"/>
+      </w:pPr>
+    </w:lvl>
+    <w:lvl w:ilvl="1" w:tplc="04090019" w:tentative="1">
+      <w:start w:val="1"/>
+      <w:numFmt w:val="lowerLetter"/>
+      <w:lvlText w:val="%2."/>
+      <w:lvlJc w:val="left"/>
+      <w:pPr>
+        <w:ind w:left="1800" w:hanging="360"/>
+      </w:pPr>
+    </w:lvl>
+    <w:lvl w:ilvl="2" w:tplc="0409001B" w:tentative="1">
+      <w:start w:val="1"/>
+      <w:numFmt w:val="lowerRoman"/>
+      <w:lvlText w:val="%3."/>
+      <w:lvlJc w:val="right"/>
+      <w:pPr>
+        <w:ind w:left="2520" w:hanging="180"/>
+      </w:pPr>
+    </w:lvl>
+    <w:lvl w:ilvl="3" w:tplc="0409000F" w:tentative="1">
+      <w:start w:val="1"/>
+      <w:numFmt w:val="decimal"/>
+      <w:lvlText w:val="%4."/>
+      <w:lvlJc w:val="left"/>
+      <w:pPr>
+        <w:ind w:left="3240" w:hanging="360"/>
+      </w:pPr>
+    </w:lvl>
+    <w:lvl w:ilvl="4" w:tplc="04090019" w:tentative="1">
+      <w:start w:val="1"/>
+      <w:numFmt w:val="lowerLetter"/>
+      <w:lvlText w:val="%5."/>
+      <w:lvlJc w:val="left"/>
+      <w:pPr>
+        <w:ind w:left="3960" w:hanging="360"/>
+      </w:pPr>
+    </w:lvl>
+    <w:lvl w:ilvl="5" w:tplc="0409001B" w:tentative="1">
+      <w:start w:val="1"/>
+      <w:numFmt w:val="lowerRoman"/>
+      <w:lvlText w:val="%6."/>
+      <w:lvlJc w:val="right"/>
+      <w:pPr>
+        <w:ind w:left="4680" w:hanging="180"/>
+      </w:pPr>
+    </w:lvl>
+    <w:lvl w:ilvl="6" w:tplc="0409000F" w:tentative="1">
+      <w:start w:val="1"/>
+      <w:numFmt w:val="decimal"/>
+      <w:lvlText w:val="%7."/>
+      <w:lvlJc w:val="left"/>
+      <w:pPr>
+        <w:ind w:left="5400" w:hanging="360"/>
+      </w:pPr>
+    </w:lvl>
+    <w:lvl w:ilvl="7" w:tplc="04090019" w:tentative="1">
+      <w:start w:val="1"/>
+      <w:numFmt w:val="lowerLetter"/>
+      <w:lvlText w:val="%8."/>
+      <w:lvlJc w:val="left"/>
+      <w:pPr>
+        <w:ind w:left="6120" w:hanging="360"/>
+      </w:pPr>
+    </w:lvl>
+    <w:lvl w:ilvl="8" w:tplc="0409001B" w:tentative="1">
+      <w:start w:val="1"/>
+      <w:numFmt w:val="lowerRoman"/>
+      <w:lvlText w:val="%9."/>
+      <w:lvlJc w:val="right"/>
+      <w:pPr>
+        <w:ind w:left="6840" w:hanging="180"/>
+      </w:pPr>
+    </w:lvl>
+  </w:abstractNum>
+  <w:abstractNum w:abstractNumId="7">
     <w:nsid w:val="309A3C1D"/>
     <w:multiLevelType w:val="hybridMultilevel"/>
     <w:tmpl w:val="09289F9A"/>
@@ -2944,7 +3581,7 @@
       </w:pPr>
     </w:lvl>
   </w:abstractNum>
-  <w:abstractNum w:abstractNumId="7">
+  <w:abstractNum w:abstractNumId="8">
     <w:nsid w:val="33631B0D"/>
     <w:multiLevelType w:val="hybridMultilevel"/>
     <w:tmpl w:val="09289F9A"/>
@@ -3030,7 +3667,7 @@
       </w:pPr>
     </w:lvl>
   </w:abstractNum>
-  <w:abstractNum w:abstractNumId="8">
+  <w:abstractNum w:abstractNumId="9">
     <w:nsid w:val="38EA192A"/>
     <w:multiLevelType w:val="hybridMultilevel"/>
     <w:tmpl w:val="25FA30B2"/>
@@ -3116,7 +3753,7 @@
       </w:pPr>
     </w:lvl>
   </w:abstractNum>
-  <w:abstractNum w:abstractNumId="9">
+  <w:abstractNum w:abstractNumId="10">
     <w:nsid w:val="4EBD7AF4"/>
     <w:multiLevelType w:val="hybridMultilevel"/>
     <w:tmpl w:val="8A08F4B8"/>
@@ -3202,10 +3839,10 @@
       </w:pPr>
     </w:lvl>
   </w:abstractNum>
-  <w:abstractNum w:abstractNumId="10">
+  <w:abstractNum w:abstractNumId="11">
     <w:nsid w:val="6D26190D"/>
     <w:multiLevelType w:val="hybridMultilevel"/>
-    <w:tmpl w:val="1A88218A"/>
+    <w:tmpl w:val="B212F3DC"/>
     <w:lvl w:ilvl="0" w:tplc="0409000F">
       <w:start w:val="1"/>
       <w:numFmt w:val="decimal"/>
@@ -3301,13 +3938,13 @@
     <w:abstractNumId w:val="0"/>
   </w:num>
   <w:num w:numId="5">
-    <w:abstractNumId w:val="7"/>
+    <w:abstractNumId w:val="8"/>
   </w:num>
   <w:num w:numId="6">
-    <w:abstractNumId w:val="10"/>
+    <w:abstractNumId w:val="11"/>
   </w:num>
   <w:num w:numId="7">
-    <w:abstractNumId w:val="6"/>
+    <w:abstractNumId w:val="7"/>
   </w:num>
   <w:num w:numId="8">
     <w:abstractNumId w:val="5"/>
@@ -3316,10 +3953,13 @@
     <w:abstractNumId w:val="4"/>
   </w:num>
   <w:num w:numId="10">
-    <w:abstractNumId w:val="8"/>
+    <w:abstractNumId w:val="9"/>
   </w:num>
   <w:num w:numId="11">
-    <w:abstractNumId w:val="9"/>
+    <w:abstractNumId w:val="10"/>
+  </w:num>
+  <w:num w:numId="12">
+    <w:abstractNumId w:val="6"/>
   </w:num>
 </w:numbering>
 </file>
@@ -4251,6 +4891,7 @@
     <w:rsid w:val="0011061A"/>
     <w:rsid w:val="00551A4D"/>
     <w:rsid w:val="008E708C"/>
+    <w:rsid w:val="00937CFA"/>
   </w:rsids>
   <m:mathPr>
     <m:mathFont m:val="Cambria Math"/>
@@ -4984,13 +5625,6 @@
 </file>
 
 <file path=customXml/item1.xml><?xml version="1.0" encoding="utf-8"?>
-<tns:customPropertyEditors xmlns:tns="customStreamsXsn.xml">
-  <tns:showOnOpen>true</tns:showOnOpen>
-  <tns:defaultPropertyEditorNamespace>Office properties</tns:defaultPropertyEditorNamespace>
-</tns:customPropertyEditors>
-</file>
-
-<file path=customXml/item2.xml><?xml version="1.0" encoding="utf-8"?>
 <?mso-contentType ?>
 <FormTemplates xmlns="http://schemas.microsoft.com/sharepoint/v3/contenttype/forms">
   <Display>DocumentLibraryForm</Display>
@@ -4999,18 +5633,25 @@
 </FormTemplates>
 </file>
 
+<file path=customXml/item2.xml><?xml version="1.0" encoding="utf-8"?>
+<tns:customPropertyEditors xmlns:tns="customStreamsXsn.xml">
+  <tns:showOnOpen>true</tns:showOnOpen>
+  <tns:defaultPropertyEditorNamespace>Office properties</tns:defaultPropertyEditorNamespace>
+</tns:customPropertyEditors>
+</file>
+
 <file path=customXml/itemProps1.xml><?xml version="1.0" encoding="utf-8"?>
+<ds:datastoreItem xmlns:ds="http://schemas.openxmlformats.org/officeDocument/2006/customXml" ds:itemID="{CA788938-3F56-469F-B410-84E1B263967F}">
+  <ds:schemaRefs>
+    <ds:schemaRef ds:uri="http://schemas.microsoft.com/sharepoint/v3/contenttype/forms"/>
+  </ds:schemaRefs>
+</ds:datastoreItem>
+</file>
+
+<file path=customXml/itemProps2.xml><?xml version="1.0" encoding="utf-8"?>
 <ds:datastoreItem xmlns:ds="http://schemas.openxmlformats.org/officeDocument/2006/customXml" ds:itemID="{DEA87199-2424-4E7F-9203-256E45805BCB}">
   <ds:schemaRefs>
     <ds:schemaRef ds:uri="customStreamsXsn.xml"/>
   </ds:schemaRefs>
 </ds:datastoreItem>
-</file>
-
-<file path=customXml/itemProps2.xml><?xml version="1.0" encoding="utf-8"?>
-<ds:datastoreItem xmlns:ds="http://schemas.openxmlformats.org/officeDocument/2006/customXml" ds:itemID="{CA788938-3F56-469F-B410-84E1B263967F}">
-  <ds:schemaRefs>
-    <ds:schemaRef ds:uri="http://schemas.microsoft.com/sharepoint/v3/contenttype/forms"/>
-  </ds:schemaRefs>
-</ds:datastoreItem>
 </file>
</xml_diff>